<commit_message>
weiter an den Regeln
</commit_message>
<xml_diff>
--- a/docs/arbeitsblaetter/Spielregeln_v1.docx
+++ b/docs/arbeitsblaetter/Spielregeln_v1.docx
@@ -1,6 +1,6 @@
 
 <file path=word/document.xml><?xml version="1.0" encoding="utf-8"?>
-<w:document xmlns:wpc="http://schemas.microsoft.com/office/word/2010/wordprocessingCanvas" xmlns:cx="http://schemas.microsoft.com/office/drawing/2014/chartex" xmlns:cx1="http://schemas.microsoft.com/office/drawing/2015/9/8/chartex" xmlns:cx2="http://schemas.microsoft.com/office/drawing/2015/10/21/chartex" xmlns:cx3="http://schemas.microsoft.com/office/drawing/2016/5/9/chartex" xmlns:cx4="http://schemas.microsoft.com/office/drawing/2016/5/10/chartex" xmlns:cx5="http://schemas.microsoft.com/office/drawing/2016/5/11/chartex" xmlns:cx6="http://schemas.microsoft.com/office/drawing/2016/5/12/chartex" xmlns:cx7="http://schemas.microsoft.com/office/drawing/2016/5/13/chartex" xmlns:cx8="http://schemas.microsoft.com/office/drawing/2016/5/14/chartex" xmlns:mc="http://schemas.openxmlformats.org/markup-compatibility/2006" xmlns:aink="http://schemas.microsoft.com/office/drawing/2016/ink" xmlns:am3d="http://schemas.microsoft.com/office/drawing/2017/model3d" xmlns:o="urn:schemas-microsoft-com:office:office" xmlns:oel="http://schemas.microsoft.com/office/2019/extlst" xmlns:r="http://schemas.openxmlformats.org/officeDocument/2006/relationships" xmlns:m="http://schemas.openxmlformats.org/officeDocument/2006/math" xmlns:v="urn:schemas-microsoft-com:vml" xmlns:wp14="http://schemas.microsoft.com/office/word/2010/wordprocessingDrawing" xmlns:wp="http://schemas.openxmlformats.org/drawingml/2006/wordprocessingDrawing" xmlns:w10="urn:schemas-microsoft-com:office:word" xmlns:w="http://schemas.openxmlformats.org/wordprocessingml/2006/main" xmlns:w14="http://schemas.microsoft.com/office/word/2010/wordml" xmlns:w15="http://schemas.microsoft.com/office/word/2012/wordml" xmlns:w16cex="http://schemas.microsoft.com/office/word/2018/wordml/cex" xmlns:w16cid="http://schemas.microsoft.com/office/word/2016/wordml/cid" xmlns:w16="http://schemas.microsoft.com/office/word/2018/wordml" xmlns:w16sdtdh="http://schemas.microsoft.com/office/word/2020/wordml/sdtdatahash" xmlns:w16se="http://schemas.microsoft.com/office/word/2015/wordml/symex" xmlns:wpg="http://schemas.microsoft.com/office/word/2010/wordprocessingGroup" xmlns:wpi="http://schemas.microsoft.com/office/word/2010/wordprocessingInk" xmlns:wne="http://schemas.microsoft.com/office/word/2006/wordml" xmlns:wps="http://schemas.microsoft.com/office/word/2010/wordprocessingShape" mc:Ignorable="w14 w15 w16se w16cid w16 w16cex w16sdtdh wp14">
+<w:document xmlns:wpc="http://schemas.microsoft.com/office/word/2010/wordprocessingCanvas" xmlns:cx="http://schemas.microsoft.com/office/drawing/2014/chartex" xmlns:cx1="http://schemas.microsoft.com/office/drawing/2015/9/8/chartex" xmlns:cx2="http://schemas.microsoft.com/office/drawing/2015/10/21/chartex" xmlns:cx3="http://schemas.microsoft.com/office/drawing/2016/5/9/chartex" xmlns:cx4="http://schemas.microsoft.com/office/drawing/2016/5/10/chartex" xmlns:cx5="http://schemas.microsoft.com/office/drawing/2016/5/11/chartex" xmlns:cx6="http://schemas.microsoft.com/office/drawing/2016/5/12/chartex" xmlns:cx7="http://schemas.microsoft.com/office/drawing/2016/5/13/chartex" xmlns:cx8="http://schemas.microsoft.com/office/drawing/2016/5/14/chartex" xmlns:mc="http://schemas.openxmlformats.org/markup-compatibility/2006" xmlns:aink="http://schemas.microsoft.com/office/drawing/2016/ink" xmlns:am3d="http://schemas.microsoft.com/office/drawing/2017/model3d" xmlns:o="urn:schemas-microsoft-com:office:office" xmlns:r="http://schemas.openxmlformats.org/officeDocument/2006/relationships" xmlns:m="http://schemas.openxmlformats.org/officeDocument/2006/math" xmlns:v="urn:schemas-microsoft-com:vml" xmlns:wp14="http://schemas.microsoft.com/office/word/2010/wordprocessingDrawing" xmlns:wp="http://schemas.openxmlformats.org/drawingml/2006/wordprocessingDrawing" xmlns:w10="urn:schemas-microsoft-com:office:word" xmlns:w="http://schemas.openxmlformats.org/wordprocessingml/2006/main" xmlns:w14="http://schemas.microsoft.com/office/word/2010/wordml" xmlns:w15="http://schemas.microsoft.com/office/word/2012/wordml" xmlns:w16cex="http://schemas.microsoft.com/office/word/2018/wordml/cex" xmlns:w16cid="http://schemas.microsoft.com/office/word/2016/wordml/cid" xmlns:w16="http://schemas.microsoft.com/office/word/2018/wordml" xmlns:w16sdtdh="http://schemas.microsoft.com/office/word/2020/wordml/sdtdatahash" xmlns:w16se="http://schemas.microsoft.com/office/word/2015/wordml/symex" xmlns:wpg="http://schemas.microsoft.com/office/word/2010/wordprocessingGroup" xmlns:wpi="http://schemas.microsoft.com/office/word/2010/wordprocessingInk" xmlns:wne="http://schemas.microsoft.com/office/word/2006/wordml" xmlns:wps="http://schemas.microsoft.com/office/word/2010/wordprocessingShape" mc:Ignorable="w14 w15 w16se w16cid w16 w16cex w16sdtdh wp14">
   <w:body>
     <w:p>
       <w:pPr>
@@ -24,7 +24,18 @@
         <w:t xml:space="preserve">Die Firma </w:t>
       </w:r>
       <w:r>
-        <w:t>Offen Versichern GmbH</w:t>
+        <w:rPr>
+          <w:i/>
+          <w:iCs/>
+        </w:rPr>
+        <w:t xml:space="preserve">Offen Versichern </w:t>
+      </w:r>
+      <w:r>
+        <w:rPr>
+          <w:i/>
+          <w:iCs/>
+        </w:rPr>
+        <w:t>AG</w:t>
       </w:r>
       <w:r>
         <w:t xml:space="preserve"> bietet Kfz-Versicherungen nach geschätztem Risiko der zu Versichernden an. Für die Schätzung werden die folgenden kausalen Zusammenhänge angenommen:</w:t>
@@ -713,7 +724,15 @@
         </w:numPr>
       </w:pPr>
       <w:r>
-        <w:t>Nun wird reihum gewürfelt und eine Simulation des ML Systems in Produktion simuliert</w:t>
+        <w:t xml:space="preserve">Jeder Spieler erhält am Anfang 25 </w:t>
+      </w:r>
+      <w:proofErr w:type="spellStart"/>
+      <w:r>
+        <w:t>Credits</w:t>
+      </w:r>
+      <w:proofErr w:type="spellEnd"/>
+      <w:r>
+        <w:t xml:space="preserve"> zum Wirtschaften. </w:t>
       </w:r>
     </w:p>
     <w:p>
@@ -725,69 +744,7 @@
         </w:numPr>
       </w:pPr>
       <w:r>
-        <w:t xml:space="preserve">Der Spieler mit </w:t>
-      </w:r>
-      <w:r>
-        <w:t>dem an kürzesten zurückliegenden Komplettausfall fängt an</w:t>
-      </w:r>
-    </w:p>
-    <w:p/>
-    <w:p>
-      <w:pPr>
-        <w:pStyle w:val="berschrift1"/>
-        <w:rPr>
-          <w:color w:val="auto"/>
-          <w:u w:val="single"/>
-        </w:rPr>
-      </w:pPr>
-      <w:r>
-        <w:rPr>
-          <w:color w:val="auto"/>
-          <w:u w:val="single"/>
-        </w:rPr>
-        <w:t>Spielverlauf</w:t>
-      </w:r>
-    </w:p>
-    <w:p/>
-    <w:p>
-      <w:r>
-        <w:lastRenderedPageBreak/>
-        <w:t xml:space="preserve">Alle Spieler starten mit </w:t>
-      </w:r>
-      <w:r>
-        <w:rPr>
-          <w:b/>
-          <w:bCs/>
-        </w:rPr>
-        <w:t>25</w:t>
-      </w:r>
-      <w:r>
-        <w:t xml:space="preserve"> Geld. Initial müssen alle Spieler ein Modell auswählen und ihre Daten beschaffen.</w:t>
-      </w:r>
-    </w:p>
-    <w:p>
-      <w:r>
-        <w:t>Es werden insgesamt 5 Runden gespielt.</w:t>
-      </w:r>
-      <w:r>
-        <w:t xml:space="preserve"> </w:t>
-      </w:r>
-      <w:r>
-        <w:t xml:space="preserve">Pro Runde wird reihum gewürfelt. </w:t>
-      </w:r>
-    </w:p>
-    <w:p/>
-    <w:p>
-      <w:r>
-        <w:t xml:space="preserve">Ein Spielzug besteht </w:t>
-      </w:r>
-      <w:proofErr w:type="gramStart"/>
-      <w:r>
-        <w:t>aus folgenden</w:t>
-      </w:r>
-      <w:proofErr w:type="gramEnd"/>
-      <w:r>
-        <w:t xml:space="preserve"> Schritten:</w:t>
+        <w:t>Mit diesem Startkapital müssen die Daten beschafft und das Modell trainiert werden</w:t>
       </w:r>
     </w:p>
     <w:p>
@@ -795,59 +752,33 @@
         <w:pStyle w:val="Listenabsatz"/>
         <w:numPr>
           <w:ilvl w:val="0"/>
-          <w:numId w:val="1"/>
+          <w:numId w:val="7"/>
         </w:numPr>
       </w:pPr>
       <w:r>
-        <w:t>Geld</w:t>
-      </w:r>
-      <w:r>
-        <w:t xml:space="preserve"> </w:t>
-      </w:r>
-      <w:r>
-        <w:t>auf Basis von Kosten und Gewinn berechnen</w:t>
-      </w:r>
-    </w:p>
-    <w:p>
-      <w:pPr>
-        <w:pStyle w:val="Listenabsatz"/>
-        <w:numPr>
-          <w:ilvl w:val="0"/>
-          <w:numId w:val="1"/>
-        </w:numPr>
-      </w:pPr>
-      <w:r>
-        <w:t>würfeln</w:t>
-      </w:r>
-      <w:r>
-        <w:t xml:space="preserve"> (je nach Ereignis evtl. mehrfach)</w:t>
-      </w:r>
-    </w:p>
-    <w:p>
-      <w:pPr>
-        <w:pStyle w:val="Listenabsatz"/>
-        <w:numPr>
-          <w:ilvl w:val="0"/>
-          <w:numId w:val="1"/>
-        </w:numPr>
-      </w:pPr>
-      <w:r>
-        <w:t>abschließend auf Basis vo</w:t>
-      </w:r>
-      <w:r>
-        <w:t>m</w:t>
-      </w:r>
-      <w:r>
-        <w:t xml:space="preserve"> Ereignis </w:t>
-      </w:r>
-      <w:r>
-        <w:t xml:space="preserve">neu </w:t>
-      </w:r>
-      <w:r>
-        <w:t>Geld/Kosten/Gewinn berechnen</w:t>
+        <w:t xml:space="preserve">Der Spieler mit </w:t>
+      </w:r>
+      <w:r>
+        <w:t>dem an kürzesten zurückliegenden Komplettausfall fängt an</w:t>
       </w:r>
     </w:p>
     <w:p/>
+    <w:p>
+      <w:pPr>
+        <w:pStyle w:val="berschrift1"/>
+        <w:rPr>
+          <w:color w:val="auto"/>
+          <w:u w:val="single"/>
+        </w:rPr>
+      </w:pPr>
+      <w:r>
+        <w:rPr>
+          <w:color w:val="auto"/>
+          <w:u w:val="single"/>
+        </w:rPr>
+        <w:t>Spielverlauf</w:t>
+      </w:r>
+    </w:p>
     <w:p>
       <w:pPr>
         <w:rPr>
@@ -868,125 +799,35 @@
           <w:b/>
           <w:bCs/>
         </w:rPr>
-        <w:t>Gewinn</w:t>
-      </w:r>
-    </w:p>
-    <w:p>
-      <w:r>
-        <w:t xml:space="preserve">Der Gewinn berechnet sich aus der </w:t>
-      </w:r>
-      <w:proofErr w:type="spellStart"/>
-      <w:r>
-        <w:t>Accuracy</w:t>
-      </w:r>
-      <w:proofErr w:type="spellEnd"/>
+        <w:lastRenderedPageBreak/>
+        <w:t>Ertrag</w:t>
+      </w:r>
+    </w:p>
+    <w:p>
+      <w:r>
+        <w:t xml:space="preserve">Der </w:t>
+      </w:r>
+      <w:r>
+        <w:t xml:space="preserve">Ertrag </w:t>
+      </w:r>
+      <w:r>
+        <w:t xml:space="preserve">berechnet sich aus der </w:t>
+      </w:r>
+      <w:r>
+        <w:t>Genauigkeit</w:t>
+      </w:r>
       <w:r>
         <w:t xml:space="preserve"> </w:t>
       </w:r>
       <w:r>
-        <w:t xml:space="preserve">des gewählten Modells </w:t>
-      </w:r>
-      <w:r>
-        <w:t xml:space="preserve">minus </w:t>
-      </w:r>
-      <w:r>
-        <w:t>0,3</w:t>
-      </w:r>
-      <w:r>
-        <w:t xml:space="preserve"> mal 15</w:t>
-      </w:r>
-      <w:r>
-        <w:t>, dies anschließend</w:t>
-      </w:r>
-      <w:r>
-        <w:t xml:space="preserve"> aufgerundet</w:t>
-      </w:r>
-      <w:r>
-        <w:t>. Beispiele:</w:t>
-      </w:r>
-    </w:p>
-    <w:p>
-      <w:r>
-        <w:t xml:space="preserve">  </w:t>
-      </w:r>
-      <m:oMath>
-        <m:r>
-          <w:rPr>
-            <w:rFonts w:ascii="Cambria Math" w:hAnsi="Cambria Math"/>
-          </w:rPr>
-          <m:t xml:space="preserve">(0,85 - 0,3) * 15 = </m:t>
-        </m:r>
-        <m:r>
-          <m:rPr>
-            <m:sty m:val="bi"/>
-          </m:rPr>
-          <w:rPr>
-            <w:rFonts w:ascii="Cambria Math" w:hAnsi="Cambria Math"/>
-          </w:rPr>
-          <m:t>9</m:t>
-        </m:r>
-      </m:oMath>
-    </w:p>
-    <w:p>
-      <w:r>
-        <w:t xml:space="preserve">  </w:t>
-      </w:r>
-      <m:oMath>
-        <m:r>
-          <w:rPr>
-            <w:rFonts w:ascii="Cambria Math" w:hAnsi="Cambria Math"/>
-          </w:rPr>
-          <m:t xml:space="preserve">(0,6 - 0,3) * 15 = </m:t>
-        </m:r>
-        <m:r>
-          <m:rPr>
-            <m:sty m:val="bi"/>
-          </m:rPr>
-          <w:rPr>
-            <w:rFonts w:ascii="Cambria Math" w:hAnsi="Cambria Math"/>
-          </w:rPr>
-          <m:t>5</m:t>
-        </m:r>
-      </m:oMath>
+        <w:t>des gewählten Modells</w:t>
+      </w:r>
+      <w:r>
+        <w:t>.</w:t>
+      </w:r>
     </w:p>
     <w:p/>
-    <w:p>
-      <w:pPr>
-        <w:rPr>
-          <w:b/>
-          <w:bCs/>
-        </w:rPr>
-      </w:pPr>
-    </w:p>
-    <w:p>
-      <w:pPr>
-        <w:rPr>
-          <w:b/>
-          <w:bCs/>
-        </w:rPr>
-      </w:pPr>
-      <w:r>
-        <w:rPr>
-          <w:b/>
-          <w:bCs/>
-        </w:rPr>
-        <w:t xml:space="preserve">initiale </w:t>
-      </w:r>
-      <w:r>
-        <w:rPr>
-          <w:b/>
-          <w:bCs/>
-        </w:rPr>
-        <w:t>K</w:t>
-      </w:r>
-      <w:r>
-        <w:rPr>
-          <w:b/>
-          <w:bCs/>
-        </w:rPr>
-        <w:t>osten</w:t>
-      </w:r>
-    </w:p>
+    <w:p/>
     <w:tbl>
       <w:tblPr>
         <w:tblStyle w:val="Tabellenraster"/>
@@ -1028,13 +869,25 @@
                 <w:bCs/>
                 <w:lang w:val="en-US"/>
               </w:rPr>
-              <w:t>4</w:t>
+              <w:t>9</w:t>
             </w:r>
             <w:r>
               <w:rPr>
                 <w:lang w:val="en-US"/>
               </w:rPr>
-              <w:t xml:space="preserve"> Geld pro </w:t>
+              <w:t xml:space="preserve"> </w:t>
+            </w:r>
+            <w:r>
+              <w:rPr>
+                <w:lang w:val="en-US"/>
+              </w:rPr>
+              <w:t>Credits</w:t>
+            </w:r>
+            <w:r>
+              <w:rPr>
+                <w:lang w:val="en-US"/>
+              </w:rPr>
+              <w:t xml:space="preserve"> pro </w:t>
             </w:r>
             <w:proofErr w:type="spellStart"/>
             <w:r>
@@ -1066,10 +919,18 @@
                 <w:b/>
                 <w:bCs/>
               </w:rPr>
-              <w:t>4</w:t>
-            </w:r>
-            <w:r>
-              <w:t xml:space="preserve"> Geld pro Runde</w:t>
+              <w:t>5</w:t>
+            </w:r>
+            <w:r>
+              <w:t xml:space="preserve"> </w:t>
+            </w:r>
+            <w:proofErr w:type="spellStart"/>
+            <w:r>
+              <w:t>Credits</w:t>
+            </w:r>
+            <w:proofErr w:type="spellEnd"/>
+            <w:r>
+              <w:t xml:space="preserve"> pro Runde</w:t>
             </w:r>
           </w:p>
         </w:tc>
@@ -1080,44 +941,59 @@
             <w:tcW w:w="4531" w:type="dxa"/>
           </w:tcPr>
           <w:p>
-            <w:proofErr w:type="spellStart"/>
+            <w:pPr>
+              <w:rPr>
+                <w:lang w:val="en-US"/>
+              </w:rPr>
+            </w:pPr>
             <w:r>
               <w:rPr>
                 <w:i/>
                 <w:iCs/>
+                <w:lang w:val="en-US"/>
               </w:rPr>
-              <w:t>Decision</w:t>
-            </w:r>
-            <w:proofErr w:type="spellEnd"/>
+              <w:t>Decision Tree</w:t>
+            </w:r>
             <w:r>
               <w:rPr>
-                <w:i/>
-                <w:iCs/>
+                <w:lang w:val="en-US"/>
               </w:rPr>
-              <w:t xml:space="preserve"> </w:t>
-            </w:r>
-            <w:proofErr w:type="spellStart"/>
-            <w:r>
-              <w:rPr>
-                <w:i/>
-                <w:iCs/>
-              </w:rPr>
-              <w:t>Tree</w:t>
-            </w:r>
-            <w:proofErr w:type="spellEnd"/>
-            <w:r>
               <w:t xml:space="preserve">: </w:t>
             </w:r>
             <w:r>
               <w:rPr>
                 <w:b/>
                 <w:bCs/>
+                <w:lang w:val="en-US"/>
               </w:rPr>
-              <w:t>2</w:t>
-            </w:r>
-            <w:r>
-              <w:t xml:space="preserve"> Geld pro Runde</w:t>
-            </w:r>
+              <w:t>6</w:t>
+            </w:r>
+            <w:r>
+              <w:rPr>
+                <w:lang w:val="en-US"/>
+              </w:rPr>
+              <w:t xml:space="preserve"> </w:t>
+            </w:r>
+            <w:r>
+              <w:rPr>
+                <w:lang w:val="en-US"/>
+              </w:rPr>
+              <w:t>Credits</w:t>
+            </w:r>
+            <w:r>
+              <w:rPr>
+                <w:lang w:val="en-US"/>
+              </w:rPr>
+              <w:t xml:space="preserve"> pro </w:t>
+            </w:r>
+            <w:proofErr w:type="spellStart"/>
+            <w:r>
+              <w:rPr>
+                <w:lang w:val="en-US"/>
+              </w:rPr>
+              <w:t>Runde</w:t>
+            </w:r>
+            <w:proofErr w:type="spellEnd"/>
           </w:p>
         </w:tc>
         <w:tc>
@@ -1140,20 +1016,292 @@
                 <w:b/>
                 <w:bCs/>
               </w:rPr>
-              <w:t>2</w:t>
-            </w:r>
-            <w:r>
-              <w:t xml:space="preserve"> Geld pro Runde</w:t>
+              <w:t>4</w:t>
+            </w:r>
+            <w:r>
+              <w:t xml:space="preserve"> </w:t>
+            </w:r>
+            <w:proofErr w:type="spellStart"/>
+            <w:r>
+              <w:t>Credits</w:t>
+            </w:r>
+            <w:proofErr w:type="spellEnd"/>
+            <w:r>
+              <w:t xml:space="preserve"> pro Runde</w:t>
             </w:r>
           </w:p>
         </w:tc>
       </w:tr>
     </w:tbl>
-    <w:p>
-      <w:r>
-        <w:t xml:space="preserve">  </w:t>
-      </w:r>
-    </w:p>
+    <w:p/>
+    <w:p>
+      <w:pPr>
+        <w:rPr>
+          <w:b/>
+          <w:bCs/>
+        </w:rPr>
+      </w:pPr>
+      <w:r>
+        <w:rPr>
+          <w:b/>
+          <w:bCs/>
+        </w:rPr>
+        <w:t>Laufende</w:t>
+      </w:r>
+      <w:r>
+        <w:rPr>
+          <w:b/>
+          <w:bCs/>
+        </w:rPr>
+        <w:t xml:space="preserve"> K</w:t>
+      </w:r>
+      <w:r>
+        <w:rPr>
+          <w:b/>
+          <w:bCs/>
+        </w:rPr>
+        <w:t>osten</w:t>
+      </w:r>
+    </w:p>
+    <w:p>
+      <w:r>
+        <w:t xml:space="preserve">Die laufenden Kosten </w:t>
+      </w:r>
+      <w:r>
+        <w:t>berechne</w:t>
+      </w:r>
+      <w:r>
+        <w:t>n</w:t>
+      </w:r>
+      <w:r>
+        <w:t xml:space="preserve"> sich aus </w:t>
+      </w:r>
+      <w:r>
+        <w:t xml:space="preserve">dem </w:t>
+      </w:r>
+      <w:r>
+        <w:t>Ressourcenbedarf</w:t>
+      </w:r>
+      <w:r>
+        <w:t xml:space="preserve"> </w:t>
+      </w:r>
+      <w:r>
+        <w:t>des gewählten Modells.</w:t>
+      </w:r>
+    </w:p>
+    <w:p>
+      <w:pPr>
+        <w:rPr>
+          <w:b/>
+          <w:bCs/>
+        </w:rPr>
+      </w:pPr>
+    </w:p>
+    <w:tbl>
+      <w:tblPr>
+        <w:tblStyle w:val="Tabellenraster"/>
+        <w:tblW w:w="0" w:type="auto"/>
+        <w:tblLook w:val="04A0" w:firstRow="1" w:lastRow="0" w:firstColumn="1" w:lastColumn="0" w:noHBand="0" w:noVBand="1"/>
+      </w:tblPr>
+      <w:tblGrid>
+        <w:gridCol w:w="4531"/>
+        <w:gridCol w:w="4531"/>
+      </w:tblGrid>
+      <w:tr>
+        <w:tc>
+          <w:tcPr>
+            <w:tcW w:w="4531" w:type="dxa"/>
+          </w:tcPr>
+          <w:p>
+            <w:pPr>
+              <w:rPr>
+                <w:lang w:val="en-US"/>
+              </w:rPr>
+            </w:pPr>
+            <w:r>
+              <w:rPr>
+                <w:i/>
+                <w:iCs/>
+                <w:lang w:val="en-US"/>
+              </w:rPr>
+              <w:t>Deep Learning</w:t>
+            </w:r>
+            <w:r>
+              <w:rPr>
+                <w:lang w:val="en-US"/>
+              </w:rPr>
+              <w:t xml:space="preserve">: </w:t>
+            </w:r>
+            <w:r>
+              <w:rPr>
+                <w:b/>
+                <w:bCs/>
+                <w:lang w:val="en-US"/>
+              </w:rPr>
+              <w:t>9</w:t>
+            </w:r>
+            <w:r>
+              <w:rPr>
+                <w:lang w:val="en-US"/>
+              </w:rPr>
+              <w:t xml:space="preserve"> </w:t>
+            </w:r>
+            <w:r>
+              <w:rPr>
+                <w:lang w:val="en-US"/>
+              </w:rPr>
+              <w:t>Credits</w:t>
+            </w:r>
+            <w:r>
+              <w:rPr>
+                <w:lang w:val="en-US"/>
+              </w:rPr>
+              <w:t xml:space="preserve"> pro </w:t>
+            </w:r>
+            <w:proofErr w:type="spellStart"/>
+            <w:r>
+              <w:rPr>
+                <w:lang w:val="en-US"/>
+              </w:rPr>
+              <w:t>Runde</w:t>
+            </w:r>
+            <w:proofErr w:type="spellEnd"/>
+          </w:p>
+        </w:tc>
+        <w:tc>
+          <w:tcPr>
+            <w:tcW w:w="4531" w:type="dxa"/>
+          </w:tcPr>
+          <w:p>
+            <w:r>
+              <w:rPr>
+                <w:i/>
+                <w:iCs/>
+              </w:rPr>
+              <w:t>KNN</w:t>
+            </w:r>
+            <w:r>
+              <w:t xml:space="preserve">: </w:t>
+            </w:r>
+            <w:r>
+              <w:rPr>
+                <w:b/>
+                <w:bCs/>
+              </w:rPr>
+              <w:t>4</w:t>
+            </w:r>
+            <w:r>
+              <w:t xml:space="preserve"> </w:t>
+            </w:r>
+            <w:proofErr w:type="spellStart"/>
+            <w:r>
+              <w:t>Credits</w:t>
+            </w:r>
+            <w:proofErr w:type="spellEnd"/>
+            <w:r>
+              <w:t xml:space="preserve"> pro Runde</w:t>
+            </w:r>
+          </w:p>
+        </w:tc>
+      </w:tr>
+      <w:tr>
+        <w:tc>
+          <w:tcPr>
+            <w:tcW w:w="4531" w:type="dxa"/>
+          </w:tcPr>
+          <w:p>
+            <w:pPr>
+              <w:rPr>
+                <w:lang w:val="en-US"/>
+              </w:rPr>
+            </w:pPr>
+            <w:r>
+              <w:rPr>
+                <w:i/>
+                <w:iCs/>
+                <w:lang w:val="en-US"/>
+              </w:rPr>
+              <w:t>Decision Tree</w:t>
+            </w:r>
+            <w:r>
+              <w:rPr>
+                <w:lang w:val="en-US"/>
+              </w:rPr>
+              <w:t xml:space="preserve">: </w:t>
+            </w:r>
+            <w:r>
+              <w:rPr>
+                <w:b/>
+                <w:bCs/>
+                <w:lang w:val="en-US"/>
+              </w:rPr>
+              <w:t>2</w:t>
+            </w:r>
+            <w:r>
+              <w:rPr>
+                <w:lang w:val="en-US"/>
+              </w:rPr>
+              <w:t xml:space="preserve"> </w:t>
+            </w:r>
+            <w:r>
+              <w:rPr>
+                <w:lang w:val="en-US"/>
+              </w:rPr>
+              <w:t>Credits</w:t>
+            </w:r>
+            <w:r>
+              <w:rPr>
+                <w:lang w:val="en-US"/>
+              </w:rPr>
+              <w:t xml:space="preserve"> pro </w:t>
+            </w:r>
+            <w:proofErr w:type="spellStart"/>
+            <w:r>
+              <w:rPr>
+                <w:lang w:val="en-US"/>
+              </w:rPr>
+              <w:t>Runde</w:t>
+            </w:r>
+            <w:proofErr w:type="spellEnd"/>
+          </w:p>
+        </w:tc>
+        <w:tc>
+          <w:tcPr>
+            <w:tcW w:w="4531" w:type="dxa"/>
+          </w:tcPr>
+          <w:p>
+            <w:r>
+              <w:rPr>
+                <w:i/>
+                <w:iCs/>
+              </w:rPr>
+              <w:t>Regelsystem</w:t>
+            </w:r>
+            <w:r>
+              <w:t xml:space="preserve">: </w:t>
+            </w:r>
+            <w:r>
+              <w:rPr>
+                <w:b/>
+                <w:bCs/>
+              </w:rPr>
+              <w:t>2</w:t>
+            </w:r>
+            <w:r>
+              <w:t xml:space="preserve"> </w:t>
+            </w:r>
+            <w:proofErr w:type="spellStart"/>
+            <w:r>
+              <w:t>Credits</w:t>
+            </w:r>
+            <w:proofErr w:type="spellEnd"/>
+            <w:r>
+              <w:t xml:space="preserve"> pro Runde</w:t>
+            </w:r>
+          </w:p>
+        </w:tc>
+      </w:tr>
+    </w:tbl>
     <w:p>
       <w:pPr>
         <w:rPr>
@@ -1218,8 +1366,13 @@
         <w:t>10</w:t>
       </w:r>
       <w:r>
-        <w:t xml:space="preserve"> Geld</w:t>
-      </w:r>
+        <w:t xml:space="preserve"> </w:t>
+      </w:r>
+      <w:proofErr w:type="spellStart"/>
+      <w:r>
+        <w:t>Credits</w:t>
+      </w:r>
+      <w:proofErr w:type="spellEnd"/>
     </w:p>
     <w:p>
       <w:pPr>
@@ -1240,8 +1393,13 @@
         <w:t>5</w:t>
       </w:r>
       <w:r>
-        <w:t xml:space="preserve"> Geld</w:t>
-      </w:r>
+        <w:t xml:space="preserve"> </w:t>
+      </w:r>
+      <w:proofErr w:type="spellStart"/>
+      <w:r>
+        <w:t>Credits</w:t>
+      </w:r>
+      <w:proofErr w:type="spellEnd"/>
     </w:p>
     <w:p>
       <w:pPr>
@@ -1262,8 +1420,13 @@
         <w:t>5</w:t>
       </w:r>
       <w:r>
-        <w:t xml:space="preserve"> Geld</w:t>
-      </w:r>
+        <w:t xml:space="preserve"> </w:t>
+      </w:r>
+      <w:proofErr w:type="spellStart"/>
+      <w:r>
+        <w:t>Credits</w:t>
+      </w:r>
+      <w:proofErr w:type="spellEnd"/>
     </w:p>
     <w:p>
       <w:pPr>
@@ -1287,7 +1450,15 @@
         <w:t>5</w:t>
       </w:r>
       <w:r>
-        <w:t xml:space="preserve"> Geld </w:t>
+        <w:t xml:space="preserve"> </w:t>
+      </w:r>
+      <w:proofErr w:type="spellStart"/>
+      <w:r>
+        <w:t>Credits</w:t>
+      </w:r>
+      <w:proofErr w:type="spellEnd"/>
+      <w:r>
+        <w:t xml:space="preserve"> </w:t>
       </w:r>
     </w:p>
     <w:p>
@@ -1325,17 +1496,117 @@
         <w:t>2</w:t>
       </w:r>
       <w:r>
-        <w:t xml:space="preserve"> Geld</w:t>
-      </w:r>
-    </w:p>
-    <w:p>
-      <w:pPr>
-        <w:rPr>
-          <w:sz w:val="28"/>
-          <w:szCs w:val="28"/>
+        <w:t xml:space="preserve"> </w:t>
+      </w:r>
+      <w:proofErr w:type="spellStart"/>
+      <w:r>
+        <w:t>Credits</w:t>
+      </w:r>
+      <w:proofErr w:type="spellEnd"/>
+    </w:p>
+    <w:p>
+      <w:pPr>
+        <w:pStyle w:val="berschrift1"/>
+        <w:rPr>
+          <w:color w:val="auto"/>
           <w:u w:val="single"/>
         </w:rPr>
       </w:pPr>
+      <w:r>
+        <w:rPr>
+          <w:color w:val="auto"/>
+          <w:u w:val="single"/>
+        </w:rPr>
+        <w:t>Spielverlauf</w:t>
+      </w:r>
+    </w:p>
+    <w:p/>
+    <w:p>
+      <w:r>
+        <w:t>Nun wird reihum gewürfelt und eine Simulation des ML Systems in Produktion simuliert.</w:t>
+      </w:r>
+      <w:r>
+        <w:t xml:space="preserve"> </w:t>
+      </w:r>
+      <w:r>
+        <w:t xml:space="preserve">Es werden insgesamt 5 Runden gespielt. Pro Runde wird reihum gewürfelt. </w:t>
+      </w:r>
+    </w:p>
+    <w:p/>
+    <w:p>
+      <w:r>
+        <w:t>Ein Spielzug besteht aus folgenden Schritten:</w:t>
+      </w:r>
+    </w:p>
+    <w:p>
+      <w:pPr>
+        <w:pStyle w:val="Listenabsatz"/>
+        <w:numPr>
+          <w:ilvl w:val="0"/>
+          <w:numId w:val="11"/>
+        </w:numPr>
+      </w:pPr>
+      <w:proofErr w:type="spellStart"/>
+      <w:r>
+        <w:t>Credits</w:t>
+      </w:r>
+      <w:proofErr w:type="spellEnd"/>
+      <w:r>
+        <w:t xml:space="preserve"> </w:t>
+      </w:r>
+      <w:r>
+        <w:t>auf Basis von Kosten und Gewinn berechnen</w:t>
+      </w:r>
+    </w:p>
+    <w:p>
+      <w:pPr>
+        <w:pStyle w:val="Listenabsatz"/>
+        <w:numPr>
+          <w:ilvl w:val="0"/>
+          <w:numId w:val="11"/>
+        </w:numPr>
+      </w:pPr>
+      <w:r>
+        <w:t>würfeln</w:t>
+      </w:r>
+      <w:r>
+        <w:t xml:space="preserve"> (je nach Ereignis evtl. mehrfach)</w:t>
+      </w:r>
+    </w:p>
+    <w:p>
+      <w:pPr>
+        <w:pStyle w:val="Listenabsatz"/>
+        <w:numPr>
+          <w:ilvl w:val="0"/>
+          <w:numId w:val="11"/>
+        </w:numPr>
+      </w:pPr>
+      <w:r>
+        <w:t>abschließend auf Basis vo</w:t>
+      </w:r>
+      <w:r>
+        <w:t>m</w:t>
+      </w:r>
+      <w:r>
+        <w:t xml:space="preserve"> Ereignis </w:t>
+      </w:r>
+      <w:r>
+        <w:t xml:space="preserve">neu </w:t>
+      </w:r>
+      <w:proofErr w:type="spellStart"/>
+      <w:r>
+        <w:t>Credits</w:t>
+      </w:r>
+      <w:proofErr w:type="spellEnd"/>
+      <w:r>
+        <w:t>/Kosten/</w:t>
+      </w:r>
+      <w:r>
+        <w:t xml:space="preserve">Ertrag </w:t>
+      </w:r>
+      <w:r>
+        <w:t>berechnen</w:t>
+      </w:r>
     </w:p>
     <w:p>
       <w:pPr>
@@ -1720,21 +1991,17 @@
         <w:t xml:space="preserve"> </w:t>
       </w:r>
       <w:r>
-        <w:t xml:space="preserve">Bei simplen </w:t>
-      </w:r>
-      <w:proofErr w:type="spellStart"/>
-      <w:r>
-        <w:t>Decision</w:t>
-      </w:r>
-      <w:proofErr w:type="spellEnd"/>
+        <w:t>Bei simple</w:t>
+      </w:r>
+      <w:r>
+        <w:t>r</w:t>
+      </w:r>
       <w:r>
         <w:t xml:space="preserve"> </w:t>
       </w:r>
-      <w:proofErr w:type="spellStart"/>
-      <w:r>
-        <w:t>Boundaries</w:t>
-      </w:r>
-      <w:proofErr w:type="spellEnd"/>
+      <w:r>
+        <w:t>innerer Komplexität</w:t>
+      </w:r>
       <w:r>
         <w:t xml:space="preserve"> funktioniert dies</w:t>
       </w:r>
@@ -1742,24 +2009,10 @@
         <w:t xml:space="preserve"> </w:t>
       </w:r>
       <w:r>
-        <w:t>leicht,</w:t>
-      </w:r>
-      <w:r>
-        <w:t xml:space="preserve"> </w:t>
-      </w:r>
-      <w:r>
-        <w:t xml:space="preserve">aber du bemerkst den Schaden erst spät, da </w:t>
-      </w:r>
-      <w:proofErr w:type="gramStart"/>
-      <w:r>
-        <w:t>kein Drift</w:t>
-      </w:r>
-      <w:proofErr w:type="gramEnd"/>
-      <w:r>
-        <w:t xml:space="preserve"> vorliegt</w:t>
-      </w:r>
-      <w:r>
-        <w:t>:</w:t>
+        <w:t>leicht</w:t>
+      </w:r>
+      <w:r>
+        <w:t xml:space="preserve"> und</w:t>
       </w:r>
       <w:r>
         <w:t xml:space="preserve"> </w:t>
@@ -1812,7 +2065,15 @@
         <w:t xml:space="preserve">: </w:t>
       </w:r>
       <w:r>
-        <w:t>zahle 10 Geld, damit deine Marketingabteilung das ausbügelt</w:t>
+        <w:t xml:space="preserve">zahle 10 </w:t>
+      </w:r>
+      <w:proofErr w:type="spellStart"/>
+      <w:r>
+        <w:t>Credits</w:t>
+      </w:r>
+      <w:proofErr w:type="spellEnd"/>
+      <w:r>
+        <w:t>, damit deine Marketingabteilung das ausbügelt</w:t>
       </w:r>
       <w:r>
         <w:t>, danach</w:t>
@@ -1934,21 +2195,7 @@
         <w:rPr>
           <w:rFonts w:ascii="Calibri" w:hAnsi="Calibri" w:cs="Calibri"/>
         </w:rPr>
-        <w:t xml:space="preserve"> </w:t>
-      </w:r>
-      <w:proofErr w:type="spellStart"/>
-      <w:r>
-        <w:rPr>
-          <w:rFonts w:ascii="Calibri" w:hAnsi="Calibri" w:cs="Calibri"/>
-        </w:rPr>
-        <w:t>oder</w:t>
-      </w:r>
-      <w:proofErr w:type="spellEnd"/>
-      <w:r>
-        <w:rPr>
-          <w:rFonts w:ascii="Calibri" w:hAnsi="Calibri" w:cs="Calibri"/>
-        </w:rPr>
-        <w:t xml:space="preserve"> weiterspielen willst</w:t>
+        <w:t xml:space="preserve"> oder weiterspielen willst</w:t>
       </w:r>
     </w:p>
     <w:p>
@@ -2010,8 +2257,13 @@
         <w:t>5</w:t>
       </w:r>
       <w:r>
-        <w:t xml:space="preserve"> Geld</w:t>
-      </w:r>
+        <w:t xml:space="preserve"> </w:t>
+      </w:r>
+      <w:proofErr w:type="spellStart"/>
+      <w:r>
+        <w:t>Credits</w:t>
+      </w:r>
+      <w:proofErr w:type="spellEnd"/>
     </w:p>
     <w:p>
       <w:pPr>
@@ -2075,8 +2327,13 @@
         <w:t>2</w:t>
       </w:r>
       <w:r>
-        <w:t xml:space="preserve"> Geld</w:t>
-      </w:r>
+        <w:t xml:space="preserve"> </w:t>
+      </w:r>
+      <w:proofErr w:type="spellStart"/>
+      <w:r>
+        <w:t>Credits</w:t>
+      </w:r>
+      <w:proofErr w:type="spellEnd"/>
     </w:p>
     <w:p>
       <w:pPr>
@@ -2109,10 +2366,31 @@
         <w:t>⚅</w:t>
       </w:r>
       <w:r>
-        <w:t xml:space="preserve"> Neue Modell-Architektur </w:t>
-      </w:r>
-      <w:r>
-        <w:t>erreicht</w:t>
+        <w:t xml:space="preserve"> </w:t>
+      </w:r>
+      <w:r>
+        <w:t>Du brauchst eine n</w:t>
+      </w:r>
+      <w:r>
+        <w:t>eue Modell-Architektur</w:t>
+      </w:r>
+      <w:r>
+        <w:t>,</w:t>
+      </w:r>
+      <w:r>
+        <w:t xml:space="preserve"> </w:t>
+      </w:r>
+      <w:r>
+        <w:t>erreich</w:t>
+      </w:r>
+      <w:r>
+        <w:t>s</w:t>
+      </w:r>
+      <w:r>
+        <w:t>t</w:t>
+      </w:r>
+      <w:r>
+        <w:t xml:space="preserve"> aber die</w:t>
       </w:r>
       <w:r>
         <w:t xml:space="preserve"> ursprüngliche Performance</w:t>
@@ -2162,9 +2440,11 @@
         </w:rPr>
         <w:t xml:space="preserve">5 </w:t>
       </w:r>
-      <w:r>
-        <w:t>Geld</w:t>
-      </w:r>
+      <w:proofErr w:type="spellStart"/>
+      <w:r>
+        <w:t>Credits</w:t>
+      </w:r>
+      <w:proofErr w:type="spellEnd"/>
       <w:r>
         <w:t xml:space="preserve"> </w:t>
       </w:r>
@@ -2221,7 +2501,7 @@
 </file>
 
 <file path=word/numbering.xml><?xml version="1.0" encoding="utf-8"?>
-<w:numbering xmlns:wpc="http://schemas.microsoft.com/office/word/2010/wordprocessingCanvas" xmlns:cx="http://schemas.microsoft.com/office/drawing/2014/chartex" xmlns:cx1="http://schemas.microsoft.com/office/drawing/2015/9/8/chartex" xmlns:cx2="http://schemas.microsoft.com/office/drawing/2015/10/21/chartex" xmlns:cx3="http://schemas.microsoft.com/office/drawing/2016/5/9/chartex" xmlns:cx4="http://schemas.microsoft.com/office/drawing/2016/5/10/chartex" xmlns:cx5="http://schemas.microsoft.com/office/drawing/2016/5/11/chartex" xmlns:cx6="http://schemas.microsoft.com/office/drawing/2016/5/12/chartex" xmlns:cx7="http://schemas.microsoft.com/office/drawing/2016/5/13/chartex" xmlns:cx8="http://schemas.microsoft.com/office/drawing/2016/5/14/chartex" xmlns:mc="http://schemas.openxmlformats.org/markup-compatibility/2006" xmlns:aink="http://schemas.microsoft.com/office/drawing/2016/ink" xmlns:am3d="http://schemas.microsoft.com/office/drawing/2017/model3d" xmlns:o="urn:schemas-microsoft-com:office:office" xmlns:oel="http://schemas.microsoft.com/office/2019/extlst" xmlns:r="http://schemas.openxmlformats.org/officeDocument/2006/relationships" xmlns:m="http://schemas.openxmlformats.org/officeDocument/2006/math" xmlns:v="urn:schemas-microsoft-com:vml" xmlns:wp14="http://schemas.microsoft.com/office/word/2010/wordprocessingDrawing" xmlns:wp="http://schemas.openxmlformats.org/drawingml/2006/wordprocessingDrawing" xmlns:w10="urn:schemas-microsoft-com:office:word" xmlns:w="http://schemas.openxmlformats.org/wordprocessingml/2006/main" xmlns:w14="http://schemas.microsoft.com/office/word/2010/wordml" xmlns:w15="http://schemas.microsoft.com/office/word/2012/wordml" xmlns:w16cex="http://schemas.microsoft.com/office/word/2018/wordml/cex" xmlns:w16cid="http://schemas.microsoft.com/office/word/2016/wordml/cid" xmlns:w16="http://schemas.microsoft.com/office/word/2018/wordml" xmlns:w16sdtdh="http://schemas.microsoft.com/office/word/2020/wordml/sdtdatahash" xmlns:w16se="http://schemas.microsoft.com/office/word/2015/wordml/symex" xmlns:wpg="http://schemas.microsoft.com/office/word/2010/wordprocessingGroup" xmlns:wpi="http://schemas.microsoft.com/office/word/2010/wordprocessingInk" xmlns:wne="http://schemas.microsoft.com/office/word/2006/wordml" xmlns:wps="http://schemas.microsoft.com/office/word/2010/wordprocessingShape" mc:Ignorable="w14 w15 w16se w16cid w16 w16cex w16sdtdh wp14">
+<w:numbering xmlns:wpc="http://schemas.microsoft.com/office/word/2010/wordprocessingCanvas" xmlns:cx="http://schemas.microsoft.com/office/drawing/2014/chartex" xmlns:cx1="http://schemas.microsoft.com/office/drawing/2015/9/8/chartex" xmlns:cx2="http://schemas.microsoft.com/office/drawing/2015/10/21/chartex" xmlns:cx3="http://schemas.microsoft.com/office/drawing/2016/5/9/chartex" xmlns:cx4="http://schemas.microsoft.com/office/drawing/2016/5/10/chartex" xmlns:cx5="http://schemas.microsoft.com/office/drawing/2016/5/11/chartex" xmlns:cx6="http://schemas.microsoft.com/office/drawing/2016/5/12/chartex" xmlns:cx7="http://schemas.microsoft.com/office/drawing/2016/5/13/chartex" xmlns:cx8="http://schemas.microsoft.com/office/drawing/2016/5/14/chartex" xmlns:mc="http://schemas.openxmlformats.org/markup-compatibility/2006" xmlns:aink="http://schemas.microsoft.com/office/drawing/2016/ink" xmlns:am3d="http://schemas.microsoft.com/office/drawing/2017/model3d" xmlns:o="urn:schemas-microsoft-com:office:office" xmlns:r="http://schemas.openxmlformats.org/officeDocument/2006/relationships" xmlns:m="http://schemas.openxmlformats.org/officeDocument/2006/math" xmlns:v="urn:schemas-microsoft-com:vml" xmlns:wp14="http://schemas.microsoft.com/office/word/2010/wordprocessingDrawing" xmlns:wp="http://schemas.openxmlformats.org/drawingml/2006/wordprocessingDrawing" xmlns:w10="urn:schemas-microsoft-com:office:word" xmlns:w="http://schemas.openxmlformats.org/wordprocessingml/2006/main" xmlns:w14="http://schemas.microsoft.com/office/word/2010/wordml" xmlns:w15="http://schemas.microsoft.com/office/word/2012/wordml" xmlns:w16cex="http://schemas.microsoft.com/office/word/2018/wordml/cex" xmlns:w16cid="http://schemas.microsoft.com/office/word/2016/wordml/cid" xmlns:w16="http://schemas.microsoft.com/office/word/2018/wordml" xmlns:w16sdtdh="http://schemas.microsoft.com/office/word/2020/wordml/sdtdatahash" xmlns:w16se="http://schemas.microsoft.com/office/word/2015/wordml/symex" xmlns:wpg="http://schemas.microsoft.com/office/word/2010/wordprocessingGroup" xmlns:wpi="http://schemas.microsoft.com/office/word/2010/wordprocessingInk" xmlns:wne="http://schemas.microsoft.com/office/word/2006/wordml" xmlns:wps="http://schemas.microsoft.com/office/word/2010/wordprocessingShape" mc:Ignorable="w14 w15 w16se w16cid w16 w16cex w16sdtdh wp14">
   <w:abstractNum w:abstractNumId="0" w15:restartNumberingAfterBreak="0">
     <w:nsid w:val="101B208B"/>
     <w:multiLevelType w:val="hybridMultilevel"/>
@@ -2535,6 +2815,95 @@
     </w:lvl>
   </w:abstractNum>
   <w:abstractNum w:abstractNumId="3" w15:restartNumberingAfterBreak="0">
+    <w:nsid w:val="14122577"/>
+    <w:multiLevelType w:val="hybridMultilevel"/>
+    <w:tmpl w:val="E380327E"/>
+    <w:lvl w:ilvl="0" w:tplc="7DA46A86">
+      <w:start w:val="1"/>
+      <w:numFmt w:val="decimal"/>
+      <w:lvlText w:val="%1."/>
+      <w:lvlJc w:val="left"/>
+      <w:pPr>
+        <w:ind w:left="720" w:hanging="360"/>
+      </w:pPr>
+      <w:rPr>
+        <w:rFonts w:hint="default"/>
+      </w:rPr>
+    </w:lvl>
+    <w:lvl w:ilvl="1" w:tplc="04070019" w:tentative="1">
+      <w:start w:val="1"/>
+      <w:numFmt w:val="lowerLetter"/>
+      <w:lvlText w:val="%2."/>
+      <w:lvlJc w:val="left"/>
+      <w:pPr>
+        <w:ind w:left="1800" w:hanging="360"/>
+      </w:pPr>
+    </w:lvl>
+    <w:lvl w:ilvl="2" w:tplc="0407001B" w:tentative="1">
+      <w:start w:val="1"/>
+      <w:numFmt w:val="lowerRoman"/>
+      <w:lvlText w:val="%3."/>
+      <w:lvlJc w:val="right"/>
+      <w:pPr>
+        <w:ind w:left="2520" w:hanging="180"/>
+      </w:pPr>
+    </w:lvl>
+    <w:lvl w:ilvl="3" w:tplc="0407000F" w:tentative="1">
+      <w:start w:val="1"/>
+      <w:numFmt w:val="decimal"/>
+      <w:lvlText w:val="%4."/>
+      <w:lvlJc w:val="left"/>
+      <w:pPr>
+        <w:ind w:left="3240" w:hanging="360"/>
+      </w:pPr>
+    </w:lvl>
+    <w:lvl w:ilvl="4" w:tplc="04070019" w:tentative="1">
+      <w:start w:val="1"/>
+      <w:numFmt w:val="lowerLetter"/>
+      <w:lvlText w:val="%5."/>
+      <w:lvlJc w:val="left"/>
+      <w:pPr>
+        <w:ind w:left="3960" w:hanging="360"/>
+      </w:pPr>
+    </w:lvl>
+    <w:lvl w:ilvl="5" w:tplc="0407001B" w:tentative="1">
+      <w:start w:val="1"/>
+      <w:numFmt w:val="lowerRoman"/>
+      <w:lvlText w:val="%6."/>
+      <w:lvlJc w:val="right"/>
+      <w:pPr>
+        <w:ind w:left="4680" w:hanging="180"/>
+      </w:pPr>
+    </w:lvl>
+    <w:lvl w:ilvl="6" w:tplc="0407000F" w:tentative="1">
+      <w:start w:val="1"/>
+      <w:numFmt w:val="decimal"/>
+      <w:lvlText w:val="%7."/>
+      <w:lvlJc w:val="left"/>
+      <w:pPr>
+        <w:ind w:left="5400" w:hanging="360"/>
+      </w:pPr>
+    </w:lvl>
+    <w:lvl w:ilvl="7" w:tplc="04070019" w:tentative="1">
+      <w:start w:val="1"/>
+      <w:numFmt w:val="lowerLetter"/>
+      <w:lvlText w:val="%8."/>
+      <w:lvlJc w:val="left"/>
+      <w:pPr>
+        <w:ind w:left="6120" w:hanging="360"/>
+      </w:pPr>
+    </w:lvl>
+    <w:lvl w:ilvl="8" w:tplc="0407001B" w:tentative="1">
+      <w:start w:val="1"/>
+      <w:numFmt w:val="lowerRoman"/>
+      <w:lvlText w:val="%9."/>
+      <w:lvlJc w:val="right"/>
+      <w:pPr>
+        <w:ind w:left="6840" w:hanging="180"/>
+      </w:pPr>
+    </w:lvl>
+  </w:abstractNum>
+  <w:abstractNum w:abstractNumId="4" w15:restartNumberingAfterBreak="0">
     <w:nsid w:val="2E162EDA"/>
     <w:multiLevelType w:val="hybridMultilevel"/>
     <w:tmpl w:val="47E0C7FE"/>
@@ -2647,7 +3016,7 @@
       </w:rPr>
     </w:lvl>
   </w:abstractNum>
-  <w:abstractNum w:abstractNumId="4" w15:restartNumberingAfterBreak="0">
+  <w:abstractNum w:abstractNumId="5" w15:restartNumberingAfterBreak="0">
     <w:nsid w:val="35970EB0"/>
     <w:multiLevelType w:val="multilevel"/>
     <w:tmpl w:val="77429F00"/>
@@ -2796,7 +3165,7 @@
       </w:rPr>
     </w:lvl>
   </w:abstractNum>
-  <w:abstractNum w:abstractNumId="5" w15:restartNumberingAfterBreak="0">
+  <w:abstractNum w:abstractNumId="6" w15:restartNumberingAfterBreak="0">
     <w:nsid w:val="3A4E0C0F"/>
     <w:multiLevelType w:val="multilevel"/>
     <w:tmpl w:val="9D2E6404"/>
@@ -2945,7 +3314,7 @@
       </w:rPr>
     </w:lvl>
   </w:abstractNum>
-  <w:abstractNum w:abstractNumId="6" w15:restartNumberingAfterBreak="0">
+  <w:abstractNum w:abstractNumId="7" w15:restartNumberingAfterBreak="0">
     <w:nsid w:val="4EA13291"/>
     <w:multiLevelType w:val="hybridMultilevel"/>
     <w:tmpl w:val="261C88F4"/>
@@ -3031,7 +3400,7 @@
       </w:pPr>
     </w:lvl>
   </w:abstractNum>
-  <w:abstractNum w:abstractNumId="7" w15:restartNumberingAfterBreak="0">
+  <w:abstractNum w:abstractNumId="8" w15:restartNumberingAfterBreak="0">
     <w:nsid w:val="4F761C4C"/>
     <w:multiLevelType w:val="multilevel"/>
     <w:tmpl w:val="7DEA1240"/>
@@ -3180,10 +3549,10 @@
       </w:rPr>
     </w:lvl>
   </w:abstractNum>
-  <w:abstractNum w:abstractNumId="8" w15:restartNumberingAfterBreak="0">
+  <w:abstractNum w:abstractNumId="9" w15:restartNumberingAfterBreak="0">
     <w:nsid w:val="74B16EBF"/>
     <w:multiLevelType w:val="hybridMultilevel"/>
-    <w:tmpl w:val="67EC53AC"/>
+    <w:tmpl w:val="C4AC9EC0"/>
     <w:lvl w:ilvl="0" w:tplc="0407000F">
       <w:start w:val="1"/>
       <w:numFmt w:val="decimal"/>
@@ -3293,7 +3662,7 @@
       </w:rPr>
     </w:lvl>
   </w:abstractNum>
-  <w:abstractNum w:abstractNumId="9" w15:restartNumberingAfterBreak="0">
+  <w:abstractNum w:abstractNumId="10" w15:restartNumberingAfterBreak="0">
     <w:nsid w:val="77803EB2"/>
     <w:multiLevelType w:val="hybridMultilevel"/>
     <w:tmpl w:val="0BCE4EE0"/>
@@ -3406,35 +3775,38 @@
       </w:rPr>
     </w:lvl>
   </w:abstractNum>
-  <w:num w:numId="1" w16cid:durableId="1194074883">
+  <w:num w:numId="1">
+    <w:abstractNumId w:val="9"/>
+  </w:num>
+  <w:num w:numId="2">
+    <w:abstractNumId w:val="1"/>
+  </w:num>
+  <w:num w:numId="3">
+    <w:abstractNumId w:val="10"/>
+  </w:num>
+  <w:num w:numId="4">
+    <w:abstractNumId w:val="4"/>
+  </w:num>
+  <w:num w:numId="5">
+    <w:abstractNumId w:val="2"/>
+  </w:num>
+  <w:num w:numId="6">
+    <w:abstractNumId w:val="0"/>
+  </w:num>
+  <w:num w:numId="7">
+    <w:abstractNumId w:val="7"/>
+  </w:num>
+  <w:num w:numId="8">
     <w:abstractNumId w:val="8"/>
   </w:num>
-  <w:num w:numId="2" w16cid:durableId="1956254739">
-    <w:abstractNumId w:val="1"/>
+  <w:num w:numId="9">
+    <w:abstractNumId w:val="5"/>
   </w:num>
-  <w:num w:numId="3" w16cid:durableId="1105999149">
-    <w:abstractNumId w:val="9"/>
-  </w:num>
-  <w:num w:numId="4" w16cid:durableId="1873374044">
-    <w:abstractNumId w:val="3"/>
-  </w:num>
-  <w:num w:numId="5" w16cid:durableId="1326742650">
-    <w:abstractNumId w:val="2"/>
-  </w:num>
-  <w:num w:numId="6" w16cid:durableId="450052927">
-    <w:abstractNumId w:val="0"/>
-  </w:num>
-  <w:num w:numId="7" w16cid:durableId="1012494519">
+  <w:num w:numId="10">
     <w:abstractNumId w:val="6"/>
   </w:num>
-  <w:num w:numId="8" w16cid:durableId="182136456">
-    <w:abstractNumId w:val="7"/>
-  </w:num>
-  <w:num w:numId="9" w16cid:durableId="1687755021">
-    <w:abstractNumId w:val="4"/>
-  </w:num>
-  <w:num w:numId="10" w16cid:durableId="1125151754">
-    <w:abstractNumId w:val="5"/>
+  <w:num w:numId="11">
+    <w:abstractNumId w:val="3"/>
   </w:num>
 </w:numbering>
 </file>
@@ -3833,6 +4205,7 @@
   <w:style w:type="paragraph" w:default="1" w:styleId="Standard">
     <w:name w:val="Normal"/>
     <w:qFormat/>
+    <w:rsid w:val="007065FE"/>
   </w:style>
   <w:style w:type="paragraph" w:styleId="berschrift1">
     <w:name w:val="heading 1"/>
@@ -3858,6 +4231,7 @@
   <w:style w:type="character" w:default="1" w:styleId="Absatz-Standardschriftart">
     <w:name w:val="Default Paragraph Font"/>
     <w:uiPriority w:val="1"/>
+    <w:semiHidden/>
     <w:unhideWhenUsed/>
   </w:style>
   <w:style w:type="table" w:default="1" w:styleId="NormaleTabelle">

</xml_diff>